<commit_message>
Finalize report, README, captures, and notebooks
</commit_message>
<xml_diff>
--- a/Report.docx
+++ b/Report.docx
@@ -23,7 +23,21 @@
           <w:sz w:val="28"/>
           <w:szCs w:val="28"/>
         </w:rPr>
-        <w:t>: Kristina Sviazhin 342407533</w:t>
+        <w:t xml:space="preserve">: Kristina Sviazhin </w:t>
+      </w:r>
+      <w:r>
+        <w:rPr>
+          <w:sz w:val="28"/>
+          <w:szCs w:val="28"/>
+        </w:rPr>
+        <w:t xml:space="preserve"> ID:</w:t>
+      </w:r>
+      <w:r>
+        <w:rPr>
+          <w:sz w:val="28"/>
+          <w:szCs w:val="28"/>
+        </w:rPr>
+        <w:t>342407533</w:t>
       </w:r>
     </w:p>
     <w:p>
@@ -82,7 +96,7 @@
           <w:sz w:val="28"/>
           <w:szCs w:val="28"/>
         </w:rPr>
-        <w:t xml:space="preserve"> simulated TCP/IP encapsulation using Python and Wireshark. In Part 2</w:t>
+        <w:t xml:space="preserve"> simulated TCP/IP encapsulation using Wireshark. In Part 2</w:t>
       </w:r>
       <w:r>
         <w:rPr>
@@ -96,7 +110,49 @@
           <w:sz w:val="28"/>
           <w:szCs w:val="28"/>
         </w:rPr>
-        <w:t xml:space="preserve"> built a multi-threaded Chat System using TCP Sockets.</w:t>
+        <w:t xml:space="preserve"> </w:t>
+      </w:r>
+      <w:r>
+        <w:rPr>
+          <w:sz w:val="28"/>
+          <w:szCs w:val="28"/>
+        </w:rPr>
+        <w:t xml:space="preserve">developed </w:t>
+      </w:r>
+      <w:r>
+        <w:rPr>
+          <w:sz w:val="28"/>
+          <w:szCs w:val="28"/>
+        </w:rPr>
+        <w:t xml:space="preserve"> a multi-threaded Chat System </w:t>
+      </w:r>
+      <w:r>
+        <w:rPr>
+          <w:sz w:val="28"/>
+          <w:szCs w:val="28"/>
+        </w:rPr>
+        <w:t>based on</w:t>
+      </w:r>
+      <w:r>
+        <w:rPr>
+          <w:sz w:val="28"/>
+          <w:szCs w:val="28"/>
+        </w:rPr>
+        <w:t xml:space="preserve"> TCP Sockets</w:t>
+      </w:r>
+      <w:r>
+        <w:rPr>
+          <w:sz w:val="28"/>
+          <w:szCs w:val="28"/>
+        </w:rPr>
+        <w:t xml:space="preserve"> to demonstrate a real time client-server communication</w:t>
+      </w:r>
+      <w:r>
+        <w:rPr>
+          <w:sz w:val="28"/>
+          <w:szCs w:val="28"/>
+        </w:rPr>
+        <w:t>.</w:t>
       </w:r>
     </w:p>
     <w:p>
@@ -180,67 +236,57 @@
           <w:szCs w:val="28"/>
           <w14:ligatures w14:val="none"/>
         </w:rPr>
-        <w:t xml:space="preserve"> created a CSV file named group05_chat_input.csv manually. It contains fields like src</w:t>
-      </w:r>
-      <w:r>
-        <w:rPr>
-          <w:rFonts w:ascii="Times New Roman" w:eastAsia="Times New Roman" w:hAnsi="Times New Roman" w:cs="Times New Roman"/>
-          <w:kern w:val="0"/>
-          <w:sz w:val="28"/>
-          <w:szCs w:val="28"/>
-          <w14:ligatures w14:val="none"/>
-        </w:rPr>
-        <w:t>_</w:t>
-      </w:r>
-      <w:r>
-        <w:rPr>
-          <w:rFonts w:ascii="Times New Roman" w:eastAsia="Times New Roman" w:hAnsi="Times New Roman" w:cs="Times New Roman"/>
-          <w:kern w:val="0"/>
-          <w:sz w:val="28"/>
-          <w:szCs w:val="28"/>
-          <w14:ligatures w14:val="none"/>
-        </w:rPr>
-        <w:t>app, dst</w:t>
-      </w:r>
-      <w:r>
-        <w:rPr>
-          <w:rFonts w:ascii="Times New Roman" w:eastAsia="Times New Roman" w:hAnsi="Times New Roman" w:cs="Times New Roman"/>
-          <w:kern w:val="0"/>
-          <w:sz w:val="28"/>
-          <w:szCs w:val="28"/>
-          <w14:ligatures w14:val="none"/>
-        </w:rPr>
-        <w:t>_</w:t>
-      </w:r>
-      <w:r>
-        <w:rPr>
-          <w:rFonts w:ascii="Times New Roman" w:eastAsia="Times New Roman" w:hAnsi="Times New Roman" w:cs="Times New Roman"/>
-          <w:kern w:val="0"/>
-          <w:sz w:val="28"/>
-          <w:szCs w:val="28"/>
-          <w14:ligatures w14:val="none"/>
-        </w:rPr>
-        <w:t>app</w:t>
-      </w:r>
-      <w:r>
-        <w:rPr>
-          <w:rFonts w:ascii="Times New Roman" w:eastAsia="Times New Roman" w:hAnsi="Times New Roman" w:cs="Times New Roman"/>
-          <w:kern w:val="0"/>
-          <w:sz w:val="28"/>
-          <w:szCs w:val="28"/>
-          <w14:ligatures w14:val="none"/>
-        </w:rPr>
-        <w:t xml:space="preserve"> </w:t>
-      </w:r>
-      <w:r>
-        <w:rPr>
-          <w:rFonts w:ascii="Times New Roman" w:eastAsia="Times New Roman" w:hAnsi="Times New Roman" w:cs="Times New Roman"/>
-          <w:kern w:val="0"/>
-          <w:sz w:val="28"/>
-          <w:szCs w:val="28"/>
-          <w14:ligatures w14:val="none"/>
-        </w:rPr>
-        <w:t xml:space="preserve">and message to simulate a chat conversation. </w:t>
+        <w:t xml:space="preserve"> created a CSV file named group05_chat_input.csv manually</w:t>
+      </w:r>
+      <w:r>
+        <w:rPr>
+          <w:rFonts w:ascii="Times New Roman" w:eastAsia="Times New Roman" w:hAnsi="Times New Roman" w:cs="Times New Roman"/>
+          <w:kern w:val="0"/>
+          <w:sz w:val="28"/>
+          <w:szCs w:val="28"/>
+          <w14:ligatures w14:val="none"/>
+        </w:rPr>
+        <w:t xml:space="preserve"> to simulate a chat conversation at the app layer</w:t>
+      </w:r>
+      <w:r>
+        <w:rPr>
+          <w:rFonts w:ascii="Times New Roman" w:eastAsia="Times New Roman" w:hAnsi="Times New Roman" w:cs="Times New Roman"/>
+          <w:kern w:val="0"/>
+          <w:sz w:val="28"/>
+          <w:szCs w:val="28"/>
+          <w14:ligatures w14:val="none"/>
+        </w:rPr>
+        <w:t>.</w:t>
+      </w:r>
+      <w:r>
+        <w:rPr>
+          <w:rFonts w:ascii="Times New Roman" w:eastAsia="Times New Roman" w:hAnsi="Times New Roman" w:cs="Times New Roman"/>
+          <w:kern w:val="0"/>
+          <w:sz w:val="28"/>
+          <w:szCs w:val="28"/>
+          <w14:ligatures w14:val="none"/>
+        </w:rPr>
+        <w:t>Each row represents one application message and contains the following fields: src_app(sending app - client), dst_app(receiving app), message(message content), timestamp(message timestamp).</w:t>
+      </w:r>
+      <w:r>
+        <w:rPr>
+          <w:rFonts w:ascii="Times New Roman" w:eastAsia="Times New Roman" w:hAnsi="Times New Roman" w:cs="Times New Roman"/>
+          <w:kern w:val="0"/>
+          <w:sz w:val="28"/>
+          <w:szCs w:val="28"/>
+          <w14:ligatures w14:val="none"/>
+        </w:rPr>
+        <w:br/>
+      </w:r>
+      <w:r>
+        <w:rPr>
+          <w:rFonts w:ascii="Times New Roman" w:eastAsia="Times New Roman" w:hAnsi="Times New Roman" w:cs="Times New Roman"/>
+          <w:kern w:val="0"/>
+          <w:sz w:val="28"/>
+          <w:szCs w:val="28"/>
+          <w14:ligatures w14:val="none"/>
+        </w:rPr>
+        <w:t>This CSV file serves as the application-layer input for the encapsulation process.</w:t>
       </w:r>
     </w:p>
     <w:p>
@@ -271,65 +317,91 @@
     </w:p>
     <w:p>
       <w:pPr>
-        <w:spacing w:before="100" w:beforeAutospacing="1" w:after="100" w:afterAutospacing="1" w:line="240" w:lineRule="auto"/>
-        <w:ind w:left="1080"/>
-        <w:rPr>
-          <w:rFonts w:ascii="Times New Roman" w:eastAsia="Times New Roman" w:hAnsi="Times New Roman" w:cs="Times New Roman"/>
-          <w:kern w:val="0"/>
-          <w:sz w:val="28"/>
-          <w:szCs w:val="28"/>
-          <w14:ligatures w14:val="none"/>
-        </w:rPr>
-      </w:pPr>
-      <w:r>
-        <w:rPr>
-          <w:rFonts w:ascii="Times New Roman" w:eastAsia="Times New Roman" w:hAnsi="Times New Roman" w:cs="Times New Roman"/>
-          <w:kern w:val="0"/>
-          <w:sz w:val="28"/>
-          <w:szCs w:val="28"/>
-          <w14:ligatures w14:val="none"/>
-        </w:rPr>
-        <w:t xml:space="preserve">The notebook reads the CSV row by row. It takes the message payload and wraps it into a UDP packet structure. </w:t>
-      </w:r>
-      <w:r>
-        <w:rPr>
-          <w:rFonts w:ascii="Times New Roman" w:eastAsia="Times New Roman" w:hAnsi="Times New Roman" w:cs="Times New Roman"/>
-          <w:kern w:val="0"/>
-          <w:sz w:val="28"/>
-          <w:szCs w:val="28"/>
-          <w14:ligatures w14:val="none"/>
-        </w:rPr>
-        <w:t>I</w:t>
-      </w:r>
-      <w:r>
-        <w:rPr>
-          <w:rFonts w:ascii="Times New Roman" w:eastAsia="Times New Roman" w:hAnsi="Times New Roman" w:cs="Times New Roman"/>
-          <w:kern w:val="0"/>
-          <w:sz w:val="28"/>
-          <w:szCs w:val="28"/>
-          <w14:ligatures w14:val="none"/>
-        </w:rPr>
-        <w:t xml:space="preserve"> used UDP socket.SOCK</w:t>
-      </w:r>
-      <w:r>
-        <w:rPr>
-          <w:rFonts w:ascii="Times New Roman" w:eastAsia="Times New Roman" w:hAnsi="Times New Roman" w:cs="Times New Roman"/>
-          <w:kern w:val="0"/>
-          <w:sz w:val="28"/>
-          <w:szCs w:val="28"/>
-          <w14:ligatures w14:val="none"/>
-        </w:rPr>
-        <w:t>_</w:t>
-      </w:r>
-      <w:r>
-        <w:rPr>
-          <w:rFonts w:ascii="Times New Roman" w:eastAsia="Times New Roman" w:hAnsi="Times New Roman" w:cs="Times New Roman"/>
-          <w:kern w:val="0"/>
-          <w:sz w:val="28"/>
-          <w:szCs w:val="28"/>
-          <w14:ligatures w14:val="none"/>
-        </w:rPr>
-        <w:t>DGRAM to send the data to localhost port 12345.</w:t>
+        <w:pStyle w:val="NormalWeb"/>
+        <w:ind w:left="720"/>
+        <w:rPr>
+          <w:sz w:val="28"/>
+          <w:szCs w:val="28"/>
+        </w:rPr>
+      </w:pPr>
+      <w:r>
+        <w:rPr>
+          <w:sz w:val="28"/>
+          <w:szCs w:val="28"/>
+        </w:rPr>
+        <w:t>The Jupyter notebook reads the CSV file row by row.</w:t>
+      </w:r>
+      <w:r>
+        <w:rPr>
+          <w:sz w:val="28"/>
+          <w:szCs w:val="28"/>
+        </w:rPr>
+        <w:br/>
+        <w:t xml:space="preserve">For each row, the message payload is extracted and sent over a </w:t>
+      </w:r>
+      <w:r>
+        <w:rPr>
+          <w:b/>
+          <w:bCs/>
+          <w:sz w:val="28"/>
+          <w:szCs w:val="28"/>
+        </w:rPr>
+        <w:t>TCP socket (SOCK_STREAM)</w:t>
+      </w:r>
+      <w:r>
+        <w:rPr>
+          <w:sz w:val="28"/>
+          <w:szCs w:val="28"/>
+        </w:rPr>
+        <w:t xml:space="preserve"> to a local server running on </w:t>
+      </w:r>
+      <w:r>
+        <w:rPr>
+          <w:b/>
+          <w:bCs/>
+          <w:sz w:val="28"/>
+          <w:szCs w:val="28"/>
+        </w:rPr>
+        <w:t>127.0.0.1</w:t>
+      </w:r>
+      <w:r>
+        <w:rPr>
+          <w:sz w:val="28"/>
+          <w:szCs w:val="28"/>
+        </w:rPr>
+        <w:t xml:space="preserve">.Although a raw TCP/IP packet crafting approach was initially implemented, </w:t>
+      </w:r>
+      <w:r>
+        <w:rPr>
+          <w:b/>
+          <w:bCs/>
+          <w:sz w:val="28"/>
+          <w:szCs w:val="28"/>
+        </w:rPr>
+        <w:t>macOS restricts the use of raw sockets without elevated privileges</w:t>
+      </w:r>
+      <w:r>
+        <w:rPr>
+          <w:sz w:val="28"/>
+          <w:szCs w:val="28"/>
+        </w:rPr>
+        <w:t xml:space="preserve">. Therefore, the final implementation uses </w:t>
+      </w:r>
+      <w:r>
+        <w:rPr>
+          <w:b/>
+          <w:bCs/>
+          <w:sz w:val="28"/>
+          <w:szCs w:val="28"/>
+        </w:rPr>
+        <w:t>standard TCP sockets</w:t>
+      </w:r>
+      <w:r>
+        <w:rPr>
+          <w:sz w:val="28"/>
+          <w:szCs w:val="28"/>
+        </w:rPr>
+        <w:t>, which still generate real TCP/IP traffic and allow full inspection of the encapsulation process.</w:t>
       </w:r>
     </w:p>
     <w:p>
@@ -355,6 +427,7 @@
           <w:szCs w:val="28"/>
           <w14:ligatures w14:val="none"/>
         </w:rPr>
+        <w:lastRenderedPageBreak/>
         <w:t>Wireshark Capture:</w:t>
       </w:r>
       <w:r>
@@ -370,17 +443,16 @@
       <w:r>
         <w:rPr>
           <w:rFonts w:ascii="Times New Roman" w:eastAsia="Times New Roman" w:hAnsi="Times New Roman" w:cs="Times New Roman"/>
-          <w:noProof/>
           <w:kern w:val="0"/>
           <w:sz w:val="28"/>
           <w:szCs w:val="28"/>
           <w14:ligatures w14:val="none"/>
         </w:rPr>
         <w:drawing>
-          <wp:inline distT="0" distB="0" distL="0" distR="0" wp14:anchorId="6160E9F0" wp14:editId="6D4B6F31">
-            <wp:extent cx="4391247" cy="2854310"/>
-            <wp:effectExtent l="0" t="0" r="3175" b="3810"/>
-            <wp:docPr id="1768462683" name="Picture 1"/>
+          <wp:inline distT="0" distB="0" distL="0" distR="0" wp14:anchorId="6DFE2085" wp14:editId="7F3C1B25">
+            <wp:extent cx="4869712" cy="3087273"/>
+            <wp:effectExtent l="0" t="0" r="0" b="0"/>
+            <wp:docPr id="991457647" name="Picture 1"/>
             <wp:cNvGraphicFramePr>
               <a:graphicFrameLocks xmlns:a="http://schemas.openxmlformats.org/drawingml/2006/main" noChangeAspect="1"/>
             </wp:cNvGraphicFramePr>
@@ -388,7 +460,7 @@
               <a:graphicData uri="http://schemas.openxmlformats.org/drawingml/2006/picture">
                 <pic:pic xmlns:pic="http://schemas.openxmlformats.org/drawingml/2006/picture">
                   <pic:nvPicPr>
-                    <pic:cNvPr id="1768462683" name=""/>
+                    <pic:cNvPr id="991457647" name=""/>
                     <pic:cNvPicPr/>
                   </pic:nvPicPr>
                   <pic:blipFill>
@@ -400,7 +472,7 @@
                   <pic:spPr>
                     <a:xfrm>
                       <a:off x="0" y="0"/>
-                      <a:ext cx="4469001" cy="2904850"/>
+                      <a:ext cx="4906505" cy="3110599"/>
                     </a:xfrm>
                     <a:prstGeom prst="rect">
                       <a:avLst/>
@@ -415,69 +487,119 @@
     </w:p>
     <w:p>
       <w:pPr>
-        <w:spacing w:before="100" w:beforeAutospacing="1" w:after="100" w:afterAutospacing="1" w:line="240" w:lineRule="auto"/>
-        <w:ind w:left="1080"/>
-        <w:rPr>
-          <w:rFonts w:ascii="Times New Roman" w:eastAsia="Times New Roman" w:hAnsi="Times New Roman" w:cs="Times New Roman"/>
-          <w:kern w:val="0"/>
-          <w:sz w:val="28"/>
-          <w:szCs w:val="28"/>
-          <w14:ligatures w14:val="none"/>
-        </w:rPr>
-      </w:pPr>
-      <w:r>
-        <w:rPr>
-          <w:rFonts w:ascii="Times New Roman" w:eastAsia="Times New Roman" w:hAnsi="Times New Roman" w:cs="Times New Roman"/>
-          <w:kern w:val="0"/>
-          <w:sz w:val="28"/>
-          <w:szCs w:val="28"/>
-          <w14:ligatures w14:val="none"/>
-        </w:rPr>
-        <w:t>The screenshot shows the captured packets. You can see the Source IP is 127.0.0.1 and the Destination Port is 12345. The Data</w:t>
-      </w:r>
-      <w:r>
-        <w:rPr>
-          <w:rFonts w:ascii="Times New Roman" w:eastAsia="Times New Roman" w:hAnsi="Times New Roman" w:cs="Times New Roman"/>
-          <w:kern w:val="0"/>
-          <w:sz w:val="28"/>
-          <w:szCs w:val="28"/>
-          <w14:ligatures w14:val="none"/>
-        </w:rPr>
-        <w:t xml:space="preserve"> </w:t>
-      </w:r>
-      <w:r>
-        <w:rPr>
-          <w:rFonts w:ascii="Times New Roman" w:eastAsia="Times New Roman" w:hAnsi="Times New Roman" w:cs="Times New Roman"/>
-          <w:kern w:val="0"/>
-          <w:sz w:val="28"/>
-          <w:szCs w:val="28"/>
-          <w14:ligatures w14:val="none"/>
-        </w:rPr>
-        <w:t>section of the packet contains our CSV messages like HELLO</w:t>
-      </w:r>
-      <w:r>
-        <w:rPr>
-          <w:rFonts w:ascii="Times New Roman" w:eastAsia="Times New Roman" w:hAnsi="Times New Roman" w:cs="Times New Roman"/>
-          <w:kern w:val="0"/>
-          <w:sz w:val="28"/>
-          <w:szCs w:val="28"/>
-          <w14:ligatures w14:val="none"/>
-        </w:rPr>
-        <w:t>_</w:t>
-      </w:r>
-      <w:r>
-        <w:rPr>
-          <w:rFonts w:ascii="Times New Roman" w:eastAsia="Times New Roman" w:hAnsi="Times New Roman" w:cs="Times New Roman"/>
-          <w:kern w:val="0"/>
-          <w:sz w:val="28"/>
-          <w:szCs w:val="28"/>
-          <w14:ligatures w14:val="none"/>
-        </w:rPr>
-        <w:t>SERVER.</w:t>
+        <w:pStyle w:val="NormalWeb"/>
+        <w:rPr>
+          <w:sz w:val="28"/>
+          <w:szCs w:val="28"/>
+        </w:rPr>
+      </w:pPr>
+      <w:r>
+        <w:rPr>
+          <w:sz w:val="28"/>
+          <w:szCs w:val="28"/>
+        </w:rPr>
+        <w:t>Traffic was captured using Wireshark on the macOS loopback interface (lo0) with the display filter:</w:t>
+      </w:r>
+      <w:r>
+        <w:rPr>
+          <w:sz w:val="28"/>
+          <w:szCs w:val="28"/>
+        </w:rPr>
+        <w:t xml:space="preserve"> tcp.port = = 55556.</w:t>
+      </w:r>
+      <w:r>
+        <w:rPr>
+          <w:sz w:val="28"/>
+          <w:szCs w:val="28"/>
+        </w:rPr>
+        <w:br/>
+      </w:r>
+      <w:r>
+        <w:rPr>
+          <w:sz w:val="28"/>
+          <w:szCs w:val="28"/>
+        </w:rPr>
+        <w:t>The capture shows:</w:t>
       </w:r>
     </w:p>
     <w:p>
       <w:pPr>
+        <w:pStyle w:val="NormalWeb"/>
+        <w:numPr>
+          <w:ilvl w:val="0"/>
+          <w:numId w:val="5"/>
+        </w:numPr>
+        <w:rPr>
+          <w:sz w:val="28"/>
+          <w:szCs w:val="28"/>
+        </w:rPr>
+      </w:pPr>
+      <w:r>
+        <w:rPr>
+          <w:sz w:val="28"/>
+          <w:szCs w:val="28"/>
+        </w:rPr>
+        <w:t>Source IP: 127.0.0.1</w:t>
+      </w:r>
+    </w:p>
+    <w:p>
+      <w:pPr>
+        <w:pStyle w:val="NormalWeb"/>
+        <w:numPr>
+          <w:ilvl w:val="0"/>
+          <w:numId w:val="5"/>
+        </w:numPr>
+        <w:rPr>
+          <w:sz w:val="28"/>
+          <w:szCs w:val="28"/>
+        </w:rPr>
+      </w:pPr>
+      <w:r>
+        <w:rPr>
+          <w:sz w:val="28"/>
+          <w:szCs w:val="28"/>
+        </w:rPr>
+        <w:t>Destination IP: 127.0.0.1</w:t>
+      </w:r>
+    </w:p>
+    <w:p>
+      <w:pPr>
+        <w:pStyle w:val="NormalWeb"/>
+        <w:numPr>
+          <w:ilvl w:val="0"/>
+          <w:numId w:val="5"/>
+        </w:numPr>
+        <w:rPr>
+          <w:sz w:val="28"/>
+          <w:szCs w:val="28"/>
+        </w:rPr>
+      </w:pPr>
+      <w:r>
+        <w:rPr>
+          <w:sz w:val="28"/>
+          <w:szCs w:val="28"/>
+        </w:rPr>
+        <w:t>TCP segments carrying application data</w:t>
+      </w:r>
+    </w:p>
+    <w:p>
+      <w:pPr>
+        <w:pStyle w:val="NormalWeb"/>
+        <w:rPr>
+          <w:sz w:val="28"/>
+          <w:szCs w:val="28"/>
+        </w:rPr>
+      </w:pPr>
+      <w:r>
+        <w:rPr>
+          <w:sz w:val="28"/>
+          <w:szCs w:val="28"/>
+        </w:rPr>
+        <w:t>The TCP PSH, ACK packets contain the actual payload originating from the CSV file (e.g., chat messages), confirming the correct mapping from application-layer data to TCP segments and IP packets.</w:t>
+      </w:r>
+    </w:p>
+    <w:p>
+      <w:pPr>
         <w:spacing w:before="100" w:beforeAutospacing="1" w:after="100" w:afterAutospacing="1" w:line="240" w:lineRule="auto"/>
         <w:outlineLvl w:val="3"/>
         <w:rPr>
@@ -485,10 +607,19 @@
           <w:kern w:val="0"/>
           <w:sz w:val="28"/>
           <w:szCs w:val="28"/>
-          <w:u w:val="single"/>
-          <w14:ligatures w14:val="none"/>
-        </w:rPr>
-      </w:pPr>
+          <w14:ligatures w14:val="none"/>
+        </w:rPr>
+      </w:pPr>
+      <w:r>
+        <w:rPr>
+          <w:rFonts w:ascii="Times New Roman" w:eastAsia="Times New Roman" w:hAnsi="Times New Roman" w:cs="Times New Roman"/>
+          <w:kern w:val="0"/>
+          <w:sz w:val="28"/>
+          <w:szCs w:val="28"/>
+          <w14:ligatures w14:val="none"/>
+        </w:rPr>
+        <w:br/>
+      </w:r>
       <w:r>
         <w:rPr>
           <w:rFonts w:ascii="Times New Roman" w:eastAsia="Times New Roman" w:hAnsi="Times New Roman" w:cs="Times New Roman"/>
@@ -524,61 +655,61 @@
           <w:szCs w:val="28"/>
           <w14:ligatures w14:val="none"/>
         </w:rPr>
-        <w:lastRenderedPageBreak/>
         <w:t>System Overview:</w:t>
       </w:r>
     </w:p>
     <w:p>
       <w:pPr>
         <w:spacing w:before="100" w:beforeAutospacing="1" w:after="100" w:afterAutospacing="1" w:line="240" w:lineRule="auto"/>
-        <w:ind w:left="1440"/>
-        <w:rPr>
-          <w:rFonts w:ascii="Times New Roman" w:eastAsia="Times New Roman" w:hAnsi="Times New Roman" w:cs="Times New Roman"/>
-          <w:kern w:val="0"/>
-          <w:sz w:val="28"/>
-          <w:szCs w:val="28"/>
-          <w14:ligatures w14:val="none"/>
-        </w:rPr>
-      </w:pPr>
-      <w:r>
-        <w:rPr>
-          <w:rFonts w:ascii="Times New Roman" w:eastAsia="Times New Roman" w:hAnsi="Times New Roman" w:cs="Times New Roman"/>
-          <w:kern w:val="0"/>
-          <w:sz w:val="28"/>
-          <w:szCs w:val="28"/>
-          <w14:ligatures w14:val="none"/>
-        </w:rPr>
-        <w:t xml:space="preserve">I </w:t>
-      </w:r>
-      <w:r>
-        <w:rPr>
-          <w:rFonts w:ascii="Times New Roman" w:eastAsia="Times New Roman" w:hAnsi="Times New Roman" w:cs="Times New Roman"/>
-          <w:kern w:val="0"/>
-          <w:sz w:val="28"/>
-          <w:szCs w:val="28"/>
-          <w14:ligatures w14:val="none"/>
-        </w:rPr>
-        <w:t>developed a Client-Server architecture using Python's socket and threading libraries. The communication uses TCP (SOCK</w:t>
-      </w:r>
-      <w:r>
-        <w:rPr>
-          <w:rFonts w:ascii="Times New Roman" w:eastAsia="Times New Roman" w:hAnsi="Times New Roman" w:cs="Times New Roman"/>
-          <w:kern w:val="0"/>
-          <w:sz w:val="28"/>
-          <w:szCs w:val="28"/>
-          <w14:ligatures w14:val="none"/>
-        </w:rPr>
-        <w:t>_</w:t>
-      </w:r>
-      <w:r>
-        <w:rPr>
-          <w:rFonts w:ascii="Times New Roman" w:eastAsia="Times New Roman" w:hAnsi="Times New Roman" w:cs="Times New Roman"/>
-          <w:kern w:val="0"/>
-          <w:sz w:val="28"/>
-          <w:szCs w:val="28"/>
-          <w14:ligatures w14:val="none"/>
-        </w:rPr>
-        <w:t>STREAM) for reliable delivery.</w:t>
+        <w:ind w:left="720"/>
+        <w:rPr>
+          <w:rFonts w:ascii="Times New Roman" w:eastAsia="Times New Roman" w:hAnsi="Times New Roman" w:cs="Times New Roman"/>
+          <w:kern w:val="0"/>
+          <w:sz w:val="28"/>
+          <w:szCs w:val="28"/>
+          <w14:ligatures w14:val="none"/>
+        </w:rPr>
+      </w:pPr>
+      <w:r>
+        <w:rPr>
+          <w:rFonts w:ascii="Times New Roman" w:eastAsia="Times New Roman" w:hAnsi="Times New Roman" w:cs="Times New Roman"/>
+          <w:kern w:val="0"/>
+          <w:sz w:val="28"/>
+          <w:szCs w:val="28"/>
+          <w14:ligatures w14:val="none"/>
+        </w:rPr>
+        <w:t>The chat application follows a Client-Server architecture implemented in Python using the socket and threading libraries.</w:t>
+      </w:r>
+      <w:r>
+        <w:rPr>
+          <w:rFonts w:ascii="Times New Roman" w:eastAsia="Times New Roman" w:hAnsi="Times New Roman" w:cs="Times New Roman"/>
+          <w:kern w:val="0"/>
+          <w:sz w:val="28"/>
+          <w:szCs w:val="28"/>
+          <w14:ligatures w14:val="none"/>
+        </w:rPr>
+        <w:br/>
+        <w:t>All communication uses TCP</w:t>
+      </w:r>
+      <w:r>
+        <w:rPr>
+          <w:rFonts w:ascii="Times New Roman" w:eastAsia="Times New Roman" w:hAnsi="Times New Roman" w:cs="Times New Roman"/>
+          <w:kern w:val="0"/>
+          <w:sz w:val="28"/>
+          <w:szCs w:val="28"/>
+          <w14:ligatures w14:val="none"/>
+        </w:rPr>
+        <w:t xml:space="preserve"> </w:t>
+      </w:r>
+      <w:r>
+        <w:rPr>
+          <w:rFonts w:ascii="Times New Roman" w:eastAsia="Times New Roman" w:hAnsi="Times New Roman" w:cs="Times New Roman"/>
+          <w:kern w:val="0"/>
+          <w:sz w:val="28"/>
+          <w:szCs w:val="28"/>
+          <w14:ligatures w14:val="none"/>
+        </w:rPr>
+        <w:t>to ensure reliable, ordered delivery of messages.</w:t>
       </w:r>
     </w:p>
     <w:p>
@@ -627,51 +758,69 @@
           <w:szCs w:val="28"/>
           <w14:ligatures w14:val="none"/>
         </w:rPr>
-        <w:t xml:space="preserve"> For the database, </w:t>
-      </w:r>
-      <w:r>
-        <w:rPr>
-          <w:rFonts w:ascii="Times New Roman" w:eastAsia="Times New Roman" w:hAnsi="Times New Roman" w:cs="Times New Roman"/>
-          <w:kern w:val="0"/>
-          <w:sz w:val="28"/>
-          <w:szCs w:val="28"/>
-          <w14:ligatures w14:val="none"/>
-        </w:rPr>
-        <w:t>I</w:t>
-      </w:r>
-      <w:r>
-        <w:rPr>
-          <w:rFonts w:ascii="Times New Roman" w:eastAsia="Times New Roman" w:hAnsi="Times New Roman" w:cs="Times New Roman"/>
-          <w:kern w:val="0"/>
-          <w:sz w:val="28"/>
-          <w:szCs w:val="28"/>
-          <w14:ligatures w14:val="none"/>
-        </w:rPr>
-        <w:t xml:space="preserve"> used an in</w:t>
-      </w:r>
-      <w:r>
-        <w:rPr>
-          <w:rFonts w:ascii="Times New Roman" w:eastAsia="Times New Roman" w:hAnsi="Times New Roman" w:cs="Times New Roman"/>
-          <w:kern w:val="0"/>
-          <w:sz w:val="28"/>
-          <w:szCs w:val="28"/>
-          <w14:ligatures w14:val="none"/>
-        </w:rPr>
-        <w:t xml:space="preserve"> </w:t>
-      </w:r>
-      <w:r>
-        <w:rPr>
-          <w:rFonts w:ascii="Times New Roman" w:eastAsia="Times New Roman" w:hAnsi="Times New Roman" w:cs="Times New Roman"/>
-          <w:kern w:val="0"/>
-          <w:sz w:val="28"/>
-          <w:szCs w:val="28"/>
-          <w14:ligatures w14:val="none"/>
-        </w:rPr>
-        <w:t>memory Python Dictionary located in the Server.</w:t>
+        <w:lastRenderedPageBreak/>
+        <w:t>The server maintains an in-memory database implemented as a Python dictionary:</w:t>
       </w:r>
     </w:p>
     <w:p>
       <w:pPr>
+        <w:pStyle w:val="NormalWeb"/>
+        <w:numPr>
+          <w:ilvl w:val="0"/>
+          <w:numId w:val="6"/>
+        </w:numPr>
+        <w:rPr>
+          <w:sz w:val="28"/>
+          <w:szCs w:val="28"/>
+        </w:rPr>
+      </w:pPr>
+      <w:r>
+        <w:rPr>
+          <w:sz w:val="28"/>
+          <w:szCs w:val="28"/>
+        </w:rPr>
+        <w:t>Key: Client username (string)</w:t>
+      </w:r>
+    </w:p>
+    <w:p>
+      <w:pPr>
+        <w:pStyle w:val="NormalWeb"/>
+        <w:numPr>
+          <w:ilvl w:val="0"/>
+          <w:numId w:val="6"/>
+        </w:numPr>
+        <w:rPr>
+          <w:sz w:val="28"/>
+          <w:szCs w:val="28"/>
+        </w:rPr>
+      </w:pPr>
+      <w:r>
+        <w:rPr>
+          <w:sz w:val="28"/>
+          <w:szCs w:val="28"/>
+        </w:rPr>
+        <w:t>Value: Client socket object</w:t>
+      </w:r>
+    </w:p>
+    <w:p>
+      <w:pPr>
+        <w:pStyle w:val="NormalWeb"/>
+        <w:ind w:left="720"/>
+        <w:rPr>
+          <w:sz w:val="28"/>
+          <w:szCs w:val="28"/>
+        </w:rPr>
+      </w:pPr>
+      <w:r>
+        <w:rPr>
+          <w:sz w:val="28"/>
+          <w:szCs w:val="28"/>
+        </w:rPr>
+        <w:t>This structure allows the server to quickly locate an active client by username and forward messages between connected users.</w:t>
+      </w:r>
+    </w:p>
+    <w:p>
+      <w:pPr>
         <w:spacing w:before="100" w:beforeAutospacing="1" w:after="100" w:afterAutospacing="1" w:line="240" w:lineRule="auto"/>
         <w:ind w:left="720"/>
         <w:rPr>
@@ -682,16 +831,6 @@
           <w14:ligatures w14:val="none"/>
         </w:rPr>
       </w:pPr>
-      <w:r>
-        <w:rPr>
-          <w:rFonts w:ascii="Times New Roman" w:eastAsia="Times New Roman" w:hAnsi="Times New Roman" w:cs="Times New Roman"/>
-          <w:kern w:val="0"/>
-          <w:sz w:val="28"/>
-          <w:szCs w:val="28"/>
-          <w14:ligatures w14:val="none"/>
-        </w:rPr>
-        <w:t>Key: Client Username (String)</w:t>
-      </w:r>
     </w:p>
     <w:p>
       <w:pPr>
@@ -713,7 +852,7 @@
           <w:szCs w:val="28"/>
           <w14:ligatures w14:val="none"/>
         </w:rPr>
-        <w:t>Value: Client Socket Object</w:t>
+        <w:t>Code Description:</w:t>
       </w:r>
     </w:p>
     <w:p>
@@ -734,9 +873,134 @@
           <w:kern w:val="0"/>
           <w:sz w:val="28"/>
           <w:szCs w:val="28"/>
-          <w14:ligatures w14:val="none"/>
-        </w:rPr>
-        <w:t>This allows the server to look up a user by name and instantly find their active connection.</w:t>
+          <w:u w:val="single"/>
+          <w14:ligatures w14:val="none"/>
+        </w:rPr>
+        <w:t>Server:</w:t>
+      </w:r>
+      <w:r>
+        <w:rPr>
+          <w:rFonts w:ascii="Times New Roman" w:eastAsia="Times New Roman" w:hAnsi="Times New Roman" w:cs="Times New Roman"/>
+          <w:kern w:val="0"/>
+          <w:sz w:val="28"/>
+          <w:szCs w:val="28"/>
+          <w14:ligatures w14:val="none"/>
+        </w:rPr>
+        <w:t xml:space="preserve"> Listens on port 5555</w:t>
+      </w:r>
+      <w:r>
+        <w:rPr>
+          <w:rFonts w:ascii="Times New Roman" w:eastAsia="Times New Roman" w:hAnsi="Times New Roman" w:cs="Times New Roman"/>
+          <w:kern w:val="0"/>
+          <w:sz w:val="28"/>
+          <w:szCs w:val="28"/>
+          <w14:ligatures w14:val="none"/>
+        </w:rPr>
+        <w:t>6</w:t>
+      </w:r>
+      <w:r>
+        <w:rPr>
+          <w:rFonts w:ascii="Times New Roman" w:eastAsia="Times New Roman" w:hAnsi="Times New Roman" w:cs="Times New Roman"/>
+          <w:kern w:val="0"/>
+          <w:sz w:val="28"/>
+          <w:szCs w:val="28"/>
+          <w14:ligatures w14:val="none"/>
+        </w:rPr>
+        <w:t xml:space="preserve">. When a client connects, it starts a new thread. It handles Handshakes (getting names) and Bridging (sending messages from </w:t>
+      </w:r>
+      <w:r>
+        <w:rPr>
+          <w:rFonts w:ascii="Times New Roman" w:eastAsia="Times New Roman" w:hAnsi="Times New Roman" w:cs="Times New Roman"/>
+          <w:kern w:val="0"/>
+          <w:sz w:val="28"/>
+          <w:szCs w:val="28"/>
+          <w14:ligatures w14:val="none"/>
+        </w:rPr>
+        <w:t>u</w:t>
+      </w:r>
+      <w:r>
+        <w:rPr>
+          <w:rFonts w:ascii="Times New Roman" w:eastAsia="Times New Roman" w:hAnsi="Times New Roman" w:cs="Times New Roman"/>
+          <w:kern w:val="0"/>
+          <w:sz w:val="28"/>
+          <w:szCs w:val="28"/>
+          <w14:ligatures w14:val="none"/>
+        </w:rPr>
+        <w:t xml:space="preserve">ser A to </w:t>
+      </w:r>
+      <w:r>
+        <w:rPr>
+          <w:rFonts w:ascii="Times New Roman" w:eastAsia="Times New Roman" w:hAnsi="Times New Roman" w:cs="Times New Roman"/>
+          <w:kern w:val="0"/>
+          <w:sz w:val="28"/>
+          <w:szCs w:val="28"/>
+          <w14:ligatures w14:val="none"/>
+        </w:rPr>
+        <w:t>u</w:t>
+      </w:r>
+      <w:r>
+        <w:rPr>
+          <w:rFonts w:ascii="Times New Roman" w:eastAsia="Times New Roman" w:hAnsi="Times New Roman" w:cs="Times New Roman"/>
+          <w:kern w:val="0"/>
+          <w:sz w:val="28"/>
+          <w:szCs w:val="28"/>
+          <w14:ligatures w14:val="none"/>
+        </w:rPr>
+        <w:t>ser B).</w:t>
+      </w:r>
+    </w:p>
+    <w:p>
+      <w:pPr>
+        <w:spacing w:before="100" w:beforeAutospacing="1" w:after="100" w:afterAutospacing="1" w:line="240" w:lineRule="auto"/>
+        <w:ind w:left="720"/>
+        <w:rPr>
+          <w:rFonts w:ascii="Times New Roman" w:eastAsia="Times New Roman" w:hAnsi="Times New Roman" w:cs="Times New Roman"/>
+          <w:kern w:val="0"/>
+          <w:sz w:val="28"/>
+          <w:szCs w:val="28"/>
+          <w14:ligatures w14:val="none"/>
+        </w:rPr>
+      </w:pPr>
+      <w:r>
+        <w:rPr>
+          <w:rFonts w:ascii="Times New Roman" w:eastAsia="Times New Roman" w:hAnsi="Times New Roman" w:cs="Times New Roman"/>
+          <w:kern w:val="0"/>
+          <w:sz w:val="28"/>
+          <w:szCs w:val="28"/>
+          <w:u w:val="single"/>
+          <w14:ligatures w14:val="none"/>
+        </w:rPr>
+        <w:t>Client</w:t>
+      </w:r>
+      <w:r>
+        <w:rPr>
+          <w:rFonts w:ascii="Times New Roman" w:eastAsia="Times New Roman" w:hAnsi="Times New Roman" w:cs="Times New Roman"/>
+          <w:kern w:val="0"/>
+          <w:sz w:val="28"/>
+          <w:szCs w:val="28"/>
+          <w14:ligatures w14:val="none"/>
+        </w:rPr>
+        <w:t>: Uses two threads: one for typing messages and one for listening to incoming messages so the chat is real</w:t>
+      </w:r>
+      <w:r>
+        <w:rPr>
+          <w:rFonts w:ascii="Times New Roman" w:eastAsia="Times New Roman" w:hAnsi="Times New Roman" w:cs="Times New Roman"/>
+          <w:kern w:val="0"/>
+          <w:sz w:val="28"/>
+          <w:szCs w:val="28"/>
+          <w14:ligatures w14:val="none"/>
+        </w:rPr>
+        <w:t xml:space="preserve"> </w:t>
+      </w:r>
+      <w:r>
+        <w:rPr>
+          <w:rFonts w:ascii="Times New Roman" w:eastAsia="Times New Roman" w:hAnsi="Times New Roman" w:cs="Times New Roman"/>
+          <w:kern w:val="0"/>
+          <w:sz w:val="28"/>
+          <w:szCs w:val="28"/>
+          <w14:ligatures w14:val="none"/>
+        </w:rPr>
+        <w:t>time.</w:t>
       </w:r>
     </w:p>
     <w:p>
@@ -762,7 +1026,7 @@
           <w:szCs w:val="28"/>
           <w14:ligatures w14:val="none"/>
         </w:rPr>
-        <w:t>Code Description:</w:t>
+        <w:t>Wireshark Analysis:</w:t>
       </w:r>
     </w:p>
     <w:p>
@@ -785,164 +1049,11 @@
           <w:szCs w:val="28"/>
           <w14:ligatures w14:val="none"/>
         </w:rPr>
-        <w:t>Server: Listens on port 5555</w:t>
-      </w:r>
-      <w:r>
-        <w:rPr>
-          <w:rFonts w:ascii="Times New Roman" w:eastAsia="Times New Roman" w:hAnsi="Times New Roman" w:cs="Times New Roman"/>
-          <w:kern w:val="0"/>
-          <w:sz w:val="28"/>
-          <w:szCs w:val="28"/>
-          <w14:ligatures w14:val="none"/>
-        </w:rPr>
-        <w:t>6</w:t>
-      </w:r>
-      <w:r>
-        <w:rPr>
-          <w:rFonts w:ascii="Times New Roman" w:eastAsia="Times New Roman" w:hAnsi="Times New Roman" w:cs="Times New Roman"/>
-          <w:kern w:val="0"/>
-          <w:sz w:val="28"/>
-          <w:szCs w:val="28"/>
-          <w14:ligatures w14:val="none"/>
-        </w:rPr>
-        <w:t xml:space="preserve">. When a client connects, it starts a new thread. It handles Handshakes (getting names) and Bridging (sending messages from </w:t>
-      </w:r>
-      <w:r>
-        <w:rPr>
-          <w:rFonts w:ascii="Times New Roman" w:eastAsia="Times New Roman" w:hAnsi="Times New Roman" w:cs="Times New Roman"/>
-          <w:kern w:val="0"/>
-          <w:sz w:val="28"/>
-          <w:szCs w:val="28"/>
-          <w14:ligatures w14:val="none"/>
-        </w:rPr>
-        <w:t>u</w:t>
-      </w:r>
-      <w:r>
-        <w:rPr>
-          <w:rFonts w:ascii="Times New Roman" w:eastAsia="Times New Roman" w:hAnsi="Times New Roman" w:cs="Times New Roman"/>
-          <w:kern w:val="0"/>
-          <w:sz w:val="28"/>
-          <w:szCs w:val="28"/>
-          <w14:ligatures w14:val="none"/>
-        </w:rPr>
-        <w:t xml:space="preserve">ser A to </w:t>
-      </w:r>
-      <w:r>
-        <w:rPr>
-          <w:rFonts w:ascii="Times New Roman" w:eastAsia="Times New Roman" w:hAnsi="Times New Roman" w:cs="Times New Roman"/>
-          <w:kern w:val="0"/>
-          <w:sz w:val="28"/>
-          <w:szCs w:val="28"/>
-          <w14:ligatures w14:val="none"/>
-        </w:rPr>
-        <w:t>u</w:t>
-      </w:r>
-      <w:r>
-        <w:rPr>
-          <w:rFonts w:ascii="Times New Roman" w:eastAsia="Times New Roman" w:hAnsi="Times New Roman" w:cs="Times New Roman"/>
-          <w:kern w:val="0"/>
-          <w:sz w:val="28"/>
-          <w:szCs w:val="28"/>
-          <w14:ligatures w14:val="none"/>
-        </w:rPr>
-        <w:t>ser B).</w:t>
-      </w:r>
-    </w:p>
-    <w:p>
-      <w:pPr>
-        <w:spacing w:before="100" w:beforeAutospacing="1" w:after="100" w:afterAutospacing="1" w:line="240" w:lineRule="auto"/>
-        <w:ind w:left="720"/>
-        <w:rPr>
-          <w:rFonts w:ascii="Times New Roman" w:eastAsia="Times New Roman" w:hAnsi="Times New Roman" w:cs="Times New Roman"/>
-          <w:kern w:val="0"/>
-          <w:sz w:val="28"/>
-          <w:szCs w:val="28"/>
-          <w14:ligatures w14:val="none"/>
-        </w:rPr>
-      </w:pPr>
-      <w:r>
-        <w:rPr>
-          <w:rFonts w:ascii="Times New Roman" w:eastAsia="Times New Roman" w:hAnsi="Times New Roman" w:cs="Times New Roman"/>
-          <w:kern w:val="0"/>
-          <w:sz w:val="28"/>
-          <w:szCs w:val="28"/>
-          <w14:ligatures w14:val="none"/>
-        </w:rPr>
-        <w:t>Client: Uses two threads: one for typing messages and one for listening to incoming messages so the chat is real</w:t>
-      </w:r>
-      <w:r>
-        <w:rPr>
-          <w:rFonts w:ascii="Times New Roman" w:eastAsia="Times New Roman" w:hAnsi="Times New Roman" w:cs="Times New Roman"/>
-          <w:kern w:val="0"/>
-          <w:sz w:val="28"/>
-          <w:szCs w:val="28"/>
-          <w14:ligatures w14:val="none"/>
-        </w:rPr>
-        <w:t xml:space="preserve"> </w:t>
-      </w:r>
-      <w:r>
-        <w:rPr>
-          <w:rFonts w:ascii="Times New Roman" w:eastAsia="Times New Roman" w:hAnsi="Times New Roman" w:cs="Times New Roman"/>
-          <w:kern w:val="0"/>
-          <w:sz w:val="28"/>
-          <w:szCs w:val="28"/>
-          <w14:ligatures w14:val="none"/>
-        </w:rPr>
-        <w:t>time.</w:t>
-      </w:r>
-    </w:p>
-    <w:p>
-      <w:pPr>
-        <w:numPr>
-          <w:ilvl w:val="0"/>
-          <w:numId w:val="3"/>
-        </w:numPr>
-        <w:spacing w:before="100" w:beforeAutospacing="1" w:after="100" w:afterAutospacing="1" w:line="240" w:lineRule="auto"/>
-        <w:rPr>
-          <w:rFonts w:ascii="Times New Roman" w:eastAsia="Times New Roman" w:hAnsi="Times New Roman" w:cs="Times New Roman"/>
-          <w:kern w:val="0"/>
-          <w:sz w:val="28"/>
-          <w:szCs w:val="28"/>
-          <w14:ligatures w14:val="none"/>
-        </w:rPr>
-      </w:pPr>
-      <w:r>
-        <w:rPr>
-          <w:rFonts w:ascii="Times New Roman" w:eastAsia="Times New Roman" w:hAnsi="Times New Roman" w:cs="Times New Roman"/>
-          <w:kern w:val="0"/>
-          <w:sz w:val="28"/>
-          <w:szCs w:val="28"/>
-          <w14:ligatures w14:val="none"/>
-        </w:rPr>
-        <w:t>Wireshark Analysis:</w:t>
-      </w:r>
-    </w:p>
-    <w:p>
-      <w:pPr>
-        <w:spacing w:before="100" w:beforeAutospacing="1" w:after="100" w:afterAutospacing="1" w:line="240" w:lineRule="auto"/>
-        <w:ind w:left="720"/>
-        <w:rPr>
-          <w:rFonts w:ascii="Times New Roman" w:eastAsia="Times New Roman" w:hAnsi="Times New Roman" w:cs="Times New Roman"/>
-          <w:kern w:val="0"/>
-          <w:sz w:val="28"/>
-          <w:szCs w:val="28"/>
-          <w14:ligatures w14:val="none"/>
-        </w:rPr>
-      </w:pPr>
-      <w:r>
-        <w:rPr>
-          <w:rFonts w:ascii="Times New Roman" w:eastAsia="Times New Roman" w:hAnsi="Times New Roman" w:cs="Times New Roman"/>
-          <w:kern w:val="0"/>
-          <w:sz w:val="28"/>
-          <w:szCs w:val="28"/>
-          <w14:ligatures w14:val="none"/>
-        </w:rPr>
-        <w:lastRenderedPageBreak/>
         <w:drawing>
-          <wp:inline distT="0" distB="0" distL="0" distR="0" wp14:anchorId="4D851953" wp14:editId="109C1F27">
-            <wp:extent cx="4944140" cy="3213691"/>
-            <wp:effectExtent l="0" t="0" r="0" b="0"/>
-            <wp:docPr id="548890026" name="Picture 1"/>
+          <wp:inline distT="0" distB="0" distL="0" distR="0" wp14:anchorId="1894F166" wp14:editId="7FD51A32">
+            <wp:extent cx="5337544" cy="3424924"/>
+            <wp:effectExtent l="0" t="0" r="0" b="4445"/>
+            <wp:docPr id="565893702" name="Picture 1"/>
             <wp:cNvGraphicFramePr>
               <a:graphicFrameLocks xmlns:a="http://schemas.openxmlformats.org/drawingml/2006/main" noChangeAspect="1"/>
             </wp:cNvGraphicFramePr>
@@ -950,7 +1061,7 @@
               <a:graphicData uri="http://schemas.openxmlformats.org/drawingml/2006/picture">
                 <pic:pic xmlns:pic="http://schemas.openxmlformats.org/drawingml/2006/picture">
                   <pic:nvPicPr>
-                    <pic:cNvPr id="548890026" name=""/>
+                    <pic:cNvPr id="565893702" name=""/>
                     <pic:cNvPicPr/>
                   </pic:nvPicPr>
                   <pic:blipFill>
@@ -962,7 +1073,7 @@
                   <pic:spPr>
                     <a:xfrm>
                       <a:off x="0" y="0"/>
-                      <a:ext cx="4973916" cy="3233046"/>
+                      <a:ext cx="5349017" cy="3432286"/>
                     </a:xfrm>
                     <a:prstGeom prst="rect">
                       <a:avLst/>
@@ -977,75 +1088,105 @@
     </w:p>
     <w:p>
       <w:pPr>
-        <w:spacing w:before="100" w:beforeAutospacing="1" w:after="100" w:afterAutospacing="1" w:line="240" w:lineRule="auto"/>
+        <w:pStyle w:val="NormalWeb"/>
         <w:ind w:left="720"/>
         <w:rPr>
-          <w:rFonts w:ascii="Times New Roman" w:eastAsia="Times New Roman" w:hAnsi="Times New Roman" w:cs="Times New Roman"/>
-          <w:kern w:val="0"/>
-          <w:sz w:val="28"/>
-          <w:szCs w:val="28"/>
-          <w14:ligatures w14:val="none"/>
-        </w:rPr>
-      </w:pPr>
-      <w:r>
-        <w:rPr>
-          <w:rFonts w:ascii="Times New Roman" w:eastAsia="Times New Roman" w:hAnsi="Times New Roman" w:cs="Times New Roman"/>
-          <w:kern w:val="0"/>
-          <w:sz w:val="28"/>
-          <w:szCs w:val="28"/>
-          <w14:ligatures w14:val="none"/>
-        </w:rPr>
-        <w:t>I</w:t>
-      </w:r>
-      <w:r>
-        <w:rPr>
-          <w:rFonts w:ascii="Times New Roman" w:eastAsia="Times New Roman" w:hAnsi="Times New Roman" w:cs="Times New Roman"/>
-          <w:kern w:val="0"/>
-          <w:sz w:val="28"/>
-          <w:szCs w:val="28"/>
-          <w14:ligatures w14:val="none"/>
-        </w:rPr>
-        <w:t xml:space="preserve"> captured the traffic between Alice and Bob. The capture shows the TCP 3-way handshake (SYN, SYN-ACK, ACK) establishing the connection, followed by </w:t>
-      </w:r>
-      <w:r>
-        <w:rPr>
-          <w:rFonts w:ascii="Times New Roman" w:eastAsia="Times New Roman" w:hAnsi="Times New Roman" w:cs="Times New Roman"/>
-          <w:kern w:val="0"/>
-          <w:sz w:val="28"/>
-          <w:szCs w:val="28"/>
-          <w14:ligatures w14:val="none"/>
-        </w:rPr>
-        <w:t>p</w:t>
-      </w:r>
-      <w:r>
-        <w:rPr>
-          <w:rFonts w:ascii="Times New Roman" w:eastAsia="Times New Roman" w:hAnsi="Times New Roman" w:cs="Times New Roman"/>
-          <w:kern w:val="0"/>
-          <w:sz w:val="28"/>
-          <w:szCs w:val="28"/>
-          <w14:ligatures w14:val="none"/>
-        </w:rPr>
-        <w:t>ush</w:t>
-      </w:r>
-      <w:r>
-        <w:rPr>
-          <w:rFonts w:ascii="Times New Roman" w:eastAsia="Times New Roman" w:hAnsi="Times New Roman" w:cs="Times New Roman"/>
-          <w:kern w:val="0"/>
-          <w:sz w:val="28"/>
-          <w:szCs w:val="28"/>
-          <w14:ligatures w14:val="none"/>
-        </w:rPr>
-        <w:t xml:space="preserve"> </w:t>
-      </w:r>
-      <w:r>
-        <w:rPr>
-          <w:rFonts w:ascii="Times New Roman" w:eastAsia="Times New Roman" w:hAnsi="Times New Roman" w:cs="Times New Roman"/>
-          <w:kern w:val="0"/>
-          <w:sz w:val="28"/>
-          <w:szCs w:val="28"/>
-          <w14:ligatures w14:val="none"/>
-        </w:rPr>
-        <w:t>packets containing the chat text.</w:t>
+          <w:sz w:val="28"/>
+          <w:szCs w:val="28"/>
+        </w:rPr>
+      </w:pPr>
+      <w:r>
+        <w:rPr>
+          <w:sz w:val="28"/>
+          <w:szCs w:val="28"/>
+        </w:rPr>
+        <w:lastRenderedPageBreak/>
+        <w:t>Traffic between two chat users (e.g., Alice and Bob) was captured in Wireshark.</w:t>
+      </w:r>
+      <w:r>
+        <w:rPr>
+          <w:sz w:val="28"/>
+          <w:szCs w:val="28"/>
+        </w:rPr>
+        <w:br/>
+        <w:t>The capture clearly shows:</w:t>
+      </w:r>
+    </w:p>
+    <w:p>
+      <w:pPr>
+        <w:pStyle w:val="NormalWeb"/>
+        <w:numPr>
+          <w:ilvl w:val="0"/>
+          <w:numId w:val="8"/>
+        </w:numPr>
+        <w:rPr>
+          <w:sz w:val="28"/>
+          <w:szCs w:val="28"/>
+        </w:rPr>
+      </w:pPr>
+      <w:r>
+        <w:rPr>
+          <w:sz w:val="28"/>
+          <w:szCs w:val="28"/>
+        </w:rPr>
+        <w:t>The TCP three-way handshake (SYN, SYN-ACK, ACK)</w:t>
+      </w:r>
+    </w:p>
+    <w:p>
+      <w:pPr>
+        <w:pStyle w:val="NormalWeb"/>
+        <w:numPr>
+          <w:ilvl w:val="0"/>
+          <w:numId w:val="8"/>
+        </w:numPr>
+        <w:rPr>
+          <w:sz w:val="28"/>
+          <w:szCs w:val="28"/>
+        </w:rPr>
+      </w:pPr>
+      <w:r>
+        <w:rPr>
+          <w:sz w:val="28"/>
+          <w:szCs w:val="28"/>
+        </w:rPr>
+        <w:t>PSH, ACK packets carrying chat messages</w:t>
+      </w:r>
+    </w:p>
+    <w:p>
+      <w:pPr>
+        <w:pStyle w:val="NormalWeb"/>
+        <w:numPr>
+          <w:ilvl w:val="0"/>
+          <w:numId w:val="8"/>
+        </w:numPr>
+        <w:rPr>
+          <w:sz w:val="28"/>
+          <w:szCs w:val="28"/>
+        </w:rPr>
+      </w:pPr>
+      <w:r>
+        <w:rPr>
+          <w:sz w:val="28"/>
+          <w:szCs w:val="28"/>
+        </w:rPr>
+        <w:t>Proper TCP connection termination</w:t>
+      </w:r>
+    </w:p>
+    <w:p>
+      <w:pPr>
+        <w:pStyle w:val="NormalWeb"/>
+        <w:ind w:left="360"/>
+        <w:rPr>
+          <w:sz w:val="28"/>
+          <w:szCs w:val="28"/>
+        </w:rPr>
+      </w:pPr>
+      <w:r>
+        <w:rPr>
+          <w:sz w:val="28"/>
+          <w:szCs w:val="28"/>
+        </w:rPr>
+        <w:t>These observations confirm correct TCP behavior and successful application-layer communication.</w:t>
       </w:r>
     </w:p>
     <w:p>
@@ -1221,8 +1362,142 @@
           <w:szCs w:val="28"/>
           <w14:ligatures w14:val="none"/>
         </w:rPr>
-        <w:t>Repeat for the second client in Terminal 3.</w:t>
-      </w:r>
+        <w:t xml:space="preserve">Repeat </w:t>
+      </w:r>
+      <w:r>
+        <w:rPr>
+          <w:rFonts w:ascii="Times New Roman" w:eastAsia="Times New Roman" w:hAnsi="Times New Roman" w:cs="Times New Roman"/>
+          <w:kern w:val="0"/>
+          <w:sz w:val="28"/>
+          <w:szCs w:val="28"/>
+          <w14:ligatures w14:val="none"/>
+        </w:rPr>
+        <w:t>steps 2-4 in Termonal 3</w:t>
+      </w:r>
+      <w:r>
+        <w:rPr>
+          <w:rFonts w:ascii="Times New Roman" w:eastAsia="Times New Roman" w:hAnsi="Times New Roman" w:cs="Times New Roman"/>
+          <w:kern w:val="0"/>
+          <w:sz w:val="28"/>
+          <w:szCs w:val="28"/>
+          <w14:ligatures w14:val="none"/>
+        </w:rPr>
+        <w:t xml:space="preserve"> the second client</w:t>
+      </w:r>
+      <w:r>
+        <w:rPr>
+          <w:rFonts w:ascii="Times New Roman" w:eastAsia="Times New Roman" w:hAnsi="Times New Roman" w:cs="Times New Roman"/>
+          <w:kern w:val="0"/>
+          <w:sz w:val="28"/>
+          <w:szCs w:val="28"/>
+          <w14:ligatures w14:val="none"/>
+        </w:rPr>
+        <w:t>.</w:t>
+      </w:r>
+      <w:r>
+        <w:rPr>
+          <w:rFonts w:ascii="Times New Roman" w:eastAsia="Times New Roman" w:hAnsi="Times New Roman" w:cs="Times New Roman"/>
+          <w:kern w:val="0"/>
+          <w:sz w:val="28"/>
+          <w:szCs w:val="28"/>
+          <w14:ligatures w14:val="none"/>
+        </w:rPr>
+        <w:br/>
+      </w:r>
+      <w:r>
+        <w:rPr>
+          <w:rFonts w:ascii="Times New Roman" w:eastAsia="Times New Roman" w:hAnsi="Times New Roman" w:cs="Times New Roman"/>
+          <w:kern w:val="0"/>
+          <w:sz w:val="28"/>
+          <w:szCs w:val="28"/>
+          <w14:ligatures w14:val="none"/>
+        </w:rPr>
+        <w:br/>
+      </w:r>
+    </w:p>
+    <w:p>
+      <w:pPr>
+        <w:pStyle w:val="ListParagraph"/>
+        <w:numPr>
+          <w:ilvl w:val="0"/>
+          <w:numId w:val="9"/>
+        </w:numPr>
+        <w:spacing w:before="100" w:beforeAutospacing="1" w:after="100" w:afterAutospacing="1" w:line="240" w:lineRule="auto"/>
+        <w:rPr>
+          <w:rFonts w:ascii="Times New Roman" w:eastAsia="Times New Roman" w:hAnsi="Times New Roman" w:cs="Times New Roman"/>
+          <w:kern w:val="0"/>
+          <w:sz w:val="28"/>
+          <w:szCs w:val="28"/>
+          <w14:ligatures w14:val="none"/>
+        </w:rPr>
+      </w:pPr>
+      <w:r>
+        <w:rPr>
+          <w:rFonts w:ascii="Times New Roman" w:eastAsia="Times New Roman" w:hAnsi="Times New Roman" w:cs="Times New Roman"/>
+          <w:kern w:val="0"/>
+          <w:sz w:val="28"/>
+          <w:szCs w:val="28"/>
+          <w14:ligatures w14:val="none"/>
+        </w:rPr>
+        <w:t>Conclusion</w:t>
+      </w:r>
+      <w:r>
+        <w:rPr>
+          <w:rFonts w:ascii="Times New Roman" w:eastAsia="Times New Roman" w:hAnsi="Times New Roman" w:cs="Times New Roman"/>
+          <w:kern w:val="0"/>
+          <w:sz w:val="28"/>
+          <w:szCs w:val="28"/>
+          <w14:ligatures w14:val="none"/>
+        </w:rPr>
+        <w:t>:</w:t>
+      </w:r>
+    </w:p>
+    <w:p>
+      <w:pPr>
+        <w:spacing w:before="100" w:beforeAutospacing="1" w:after="100" w:afterAutospacing="1" w:line="240" w:lineRule="auto"/>
+        <w:ind w:left="720"/>
+        <w:rPr>
+          <w:rFonts w:ascii="Times New Roman" w:eastAsia="Times New Roman" w:hAnsi="Times New Roman" w:cs="Times New Roman"/>
+          <w:kern w:val="0"/>
+          <w:sz w:val="28"/>
+          <w:szCs w:val="28"/>
+          <w14:ligatures w14:val="none"/>
+        </w:rPr>
+      </w:pPr>
+      <w:r>
+        <w:rPr>
+          <w:rFonts w:ascii="Times New Roman" w:eastAsia="Times New Roman" w:hAnsi="Times New Roman" w:cs="Times New Roman"/>
+          <w:kern w:val="0"/>
+          <w:sz w:val="28"/>
+          <w:szCs w:val="28"/>
+          <w14:ligatures w14:val="none"/>
+        </w:rPr>
+        <w:t>This project successfully demonstrates TCP/IP communication from the application layer down to the transport and network layers.</w:t>
+      </w:r>
+      <w:r>
+        <w:rPr>
+          <w:rFonts w:ascii="Times New Roman" w:eastAsia="Times New Roman" w:hAnsi="Times New Roman" w:cs="Times New Roman"/>
+          <w:kern w:val="0"/>
+          <w:sz w:val="28"/>
+          <w:szCs w:val="28"/>
+          <w14:ligatures w14:val="none"/>
+        </w:rPr>
+        <w:br/>
+        <w:t>Using Wireshark, I was able to observe real TCP traffic, verify the encapsulation process, and analyze the behavior of a multi-threaded TCP chat system in a controlled environment.</w:t>
+      </w:r>
+    </w:p>
+    <w:p>
+      <w:pPr>
+        <w:spacing w:before="100" w:beforeAutospacing="1" w:after="100" w:afterAutospacing="1" w:line="240" w:lineRule="auto"/>
+        <w:ind w:left="1440"/>
+        <w:rPr>
+          <w:rFonts w:ascii="Times New Roman" w:eastAsia="Times New Roman" w:hAnsi="Times New Roman" w:cs="Times New Roman"/>
+          <w:kern w:val="0"/>
+          <w:sz w:val="28"/>
+          <w:szCs w:val="28"/>
+          <w14:ligatures w14:val="none"/>
+        </w:rPr>
+      </w:pPr>
     </w:p>
     <w:p>
       <w:pPr>
@@ -1711,6 +1986,414 @@
     </w:lvl>
   </w:abstractNum>
   <w:abstractNum w:abstractNumId="3" w15:restartNumberingAfterBreak="0">
+    <w:nsid w:val="59793D16"/>
+    <w:multiLevelType w:val="multilevel"/>
+    <w:tmpl w:val="6E4CD8BE"/>
+    <w:lvl w:ilvl="0">
+      <w:start w:val="1"/>
+      <w:numFmt w:val="bullet"/>
+      <w:lvlText w:val=""/>
+      <w:lvlJc w:val="left"/>
+      <w:pPr>
+        <w:tabs>
+          <w:tab w:val="num" w:pos="720"/>
+        </w:tabs>
+        <w:ind w:left="720" w:hanging="360"/>
+      </w:pPr>
+      <w:rPr>
+        <w:rFonts w:ascii="Symbol" w:hAnsi="Symbol" w:hint="default"/>
+        <w:sz w:val="20"/>
+      </w:rPr>
+    </w:lvl>
+    <w:lvl w:ilvl="1" w:tentative="1">
+      <w:start w:val="1"/>
+      <w:numFmt w:val="bullet"/>
+      <w:lvlText w:val="o"/>
+      <w:lvlJc w:val="left"/>
+      <w:pPr>
+        <w:tabs>
+          <w:tab w:val="num" w:pos="1440"/>
+        </w:tabs>
+        <w:ind w:left="1440" w:hanging="360"/>
+      </w:pPr>
+      <w:rPr>
+        <w:rFonts w:ascii="Courier New" w:hAnsi="Courier New" w:hint="default"/>
+        <w:sz w:val="20"/>
+      </w:rPr>
+    </w:lvl>
+    <w:lvl w:ilvl="2" w:tentative="1">
+      <w:start w:val="1"/>
+      <w:numFmt w:val="bullet"/>
+      <w:lvlText w:val=""/>
+      <w:lvlJc w:val="left"/>
+      <w:pPr>
+        <w:tabs>
+          <w:tab w:val="num" w:pos="2160"/>
+        </w:tabs>
+        <w:ind w:left="2160" w:hanging="360"/>
+      </w:pPr>
+      <w:rPr>
+        <w:rFonts w:ascii="Wingdings" w:hAnsi="Wingdings" w:hint="default"/>
+        <w:sz w:val="20"/>
+      </w:rPr>
+    </w:lvl>
+    <w:lvl w:ilvl="3" w:tentative="1">
+      <w:start w:val="1"/>
+      <w:numFmt w:val="bullet"/>
+      <w:lvlText w:val=""/>
+      <w:lvlJc w:val="left"/>
+      <w:pPr>
+        <w:tabs>
+          <w:tab w:val="num" w:pos="2880"/>
+        </w:tabs>
+        <w:ind w:left="2880" w:hanging="360"/>
+      </w:pPr>
+      <w:rPr>
+        <w:rFonts w:ascii="Wingdings" w:hAnsi="Wingdings" w:hint="default"/>
+        <w:sz w:val="20"/>
+      </w:rPr>
+    </w:lvl>
+    <w:lvl w:ilvl="4" w:tentative="1">
+      <w:start w:val="1"/>
+      <w:numFmt w:val="bullet"/>
+      <w:lvlText w:val=""/>
+      <w:lvlJc w:val="left"/>
+      <w:pPr>
+        <w:tabs>
+          <w:tab w:val="num" w:pos="3600"/>
+        </w:tabs>
+        <w:ind w:left="3600" w:hanging="360"/>
+      </w:pPr>
+      <w:rPr>
+        <w:rFonts w:ascii="Wingdings" w:hAnsi="Wingdings" w:hint="default"/>
+        <w:sz w:val="20"/>
+      </w:rPr>
+    </w:lvl>
+    <w:lvl w:ilvl="5" w:tentative="1">
+      <w:start w:val="1"/>
+      <w:numFmt w:val="bullet"/>
+      <w:lvlText w:val=""/>
+      <w:lvlJc w:val="left"/>
+      <w:pPr>
+        <w:tabs>
+          <w:tab w:val="num" w:pos="4320"/>
+        </w:tabs>
+        <w:ind w:left="4320" w:hanging="360"/>
+      </w:pPr>
+      <w:rPr>
+        <w:rFonts w:ascii="Wingdings" w:hAnsi="Wingdings" w:hint="default"/>
+        <w:sz w:val="20"/>
+      </w:rPr>
+    </w:lvl>
+    <w:lvl w:ilvl="6" w:tentative="1">
+      <w:start w:val="1"/>
+      <w:numFmt w:val="bullet"/>
+      <w:lvlText w:val=""/>
+      <w:lvlJc w:val="left"/>
+      <w:pPr>
+        <w:tabs>
+          <w:tab w:val="num" w:pos="5040"/>
+        </w:tabs>
+        <w:ind w:left="5040" w:hanging="360"/>
+      </w:pPr>
+      <w:rPr>
+        <w:rFonts w:ascii="Wingdings" w:hAnsi="Wingdings" w:hint="default"/>
+        <w:sz w:val="20"/>
+      </w:rPr>
+    </w:lvl>
+    <w:lvl w:ilvl="7" w:tentative="1">
+      <w:start w:val="1"/>
+      <w:numFmt w:val="bullet"/>
+      <w:lvlText w:val=""/>
+      <w:lvlJc w:val="left"/>
+      <w:pPr>
+        <w:tabs>
+          <w:tab w:val="num" w:pos="5760"/>
+        </w:tabs>
+        <w:ind w:left="5760" w:hanging="360"/>
+      </w:pPr>
+      <w:rPr>
+        <w:rFonts w:ascii="Wingdings" w:hAnsi="Wingdings" w:hint="default"/>
+        <w:sz w:val="20"/>
+      </w:rPr>
+    </w:lvl>
+    <w:lvl w:ilvl="8" w:tentative="1">
+      <w:start w:val="1"/>
+      <w:numFmt w:val="bullet"/>
+      <w:lvlText w:val=""/>
+      <w:lvlJc w:val="left"/>
+      <w:pPr>
+        <w:tabs>
+          <w:tab w:val="num" w:pos="6480"/>
+        </w:tabs>
+        <w:ind w:left="6480" w:hanging="360"/>
+      </w:pPr>
+      <w:rPr>
+        <w:rFonts w:ascii="Wingdings" w:hAnsi="Wingdings" w:hint="default"/>
+        <w:sz w:val="20"/>
+      </w:rPr>
+    </w:lvl>
+  </w:abstractNum>
+  <w:abstractNum w:abstractNumId="4" w15:restartNumberingAfterBreak="0">
+    <w:nsid w:val="5E1E7E80"/>
+    <w:multiLevelType w:val="hybridMultilevel"/>
+    <w:tmpl w:val="6E681B4A"/>
+    <w:lvl w:ilvl="0" w:tplc="04090001">
+      <w:start w:val="1"/>
+      <w:numFmt w:val="bullet"/>
+      <w:lvlText w:val=""/>
+      <w:lvlJc w:val="left"/>
+      <w:pPr>
+        <w:ind w:left="720" w:hanging="360"/>
+      </w:pPr>
+      <w:rPr>
+        <w:rFonts w:ascii="Symbol" w:hAnsi="Symbol" w:hint="default"/>
+      </w:rPr>
+    </w:lvl>
+    <w:lvl w:ilvl="1" w:tplc="04090003" w:tentative="1">
+      <w:start w:val="1"/>
+      <w:numFmt w:val="bullet"/>
+      <w:lvlText w:val="o"/>
+      <w:lvlJc w:val="left"/>
+      <w:pPr>
+        <w:ind w:left="1080" w:hanging="360"/>
+      </w:pPr>
+      <w:rPr>
+        <w:rFonts w:ascii="Courier New" w:hAnsi="Courier New" w:cs="Courier New" w:hint="default"/>
+      </w:rPr>
+    </w:lvl>
+    <w:lvl w:ilvl="2" w:tplc="04090005" w:tentative="1">
+      <w:start w:val="1"/>
+      <w:numFmt w:val="bullet"/>
+      <w:lvlText w:val=""/>
+      <w:lvlJc w:val="left"/>
+      <w:pPr>
+        <w:ind w:left="1800" w:hanging="360"/>
+      </w:pPr>
+      <w:rPr>
+        <w:rFonts w:ascii="Wingdings" w:hAnsi="Wingdings" w:hint="default"/>
+      </w:rPr>
+    </w:lvl>
+    <w:lvl w:ilvl="3" w:tplc="04090001" w:tentative="1">
+      <w:start w:val="1"/>
+      <w:numFmt w:val="bullet"/>
+      <w:lvlText w:val=""/>
+      <w:lvlJc w:val="left"/>
+      <w:pPr>
+        <w:ind w:left="2520" w:hanging="360"/>
+      </w:pPr>
+      <w:rPr>
+        <w:rFonts w:ascii="Symbol" w:hAnsi="Symbol" w:hint="default"/>
+      </w:rPr>
+    </w:lvl>
+    <w:lvl w:ilvl="4" w:tplc="04090003" w:tentative="1">
+      <w:start w:val="1"/>
+      <w:numFmt w:val="bullet"/>
+      <w:lvlText w:val="o"/>
+      <w:lvlJc w:val="left"/>
+      <w:pPr>
+        <w:ind w:left="3240" w:hanging="360"/>
+      </w:pPr>
+      <w:rPr>
+        <w:rFonts w:ascii="Courier New" w:hAnsi="Courier New" w:cs="Courier New" w:hint="default"/>
+      </w:rPr>
+    </w:lvl>
+    <w:lvl w:ilvl="5" w:tplc="04090005" w:tentative="1">
+      <w:start w:val="1"/>
+      <w:numFmt w:val="bullet"/>
+      <w:lvlText w:val=""/>
+      <w:lvlJc w:val="left"/>
+      <w:pPr>
+        <w:ind w:left="3960" w:hanging="360"/>
+      </w:pPr>
+      <w:rPr>
+        <w:rFonts w:ascii="Wingdings" w:hAnsi="Wingdings" w:hint="default"/>
+      </w:rPr>
+    </w:lvl>
+    <w:lvl w:ilvl="6" w:tplc="04090001" w:tentative="1">
+      <w:start w:val="1"/>
+      <w:numFmt w:val="bullet"/>
+      <w:lvlText w:val=""/>
+      <w:lvlJc w:val="left"/>
+      <w:pPr>
+        <w:ind w:left="4680" w:hanging="360"/>
+      </w:pPr>
+      <w:rPr>
+        <w:rFonts w:ascii="Symbol" w:hAnsi="Symbol" w:hint="default"/>
+      </w:rPr>
+    </w:lvl>
+    <w:lvl w:ilvl="7" w:tplc="04090003" w:tentative="1">
+      <w:start w:val="1"/>
+      <w:numFmt w:val="bullet"/>
+      <w:lvlText w:val="o"/>
+      <w:lvlJc w:val="left"/>
+      <w:pPr>
+        <w:ind w:left="5400" w:hanging="360"/>
+      </w:pPr>
+      <w:rPr>
+        <w:rFonts w:ascii="Courier New" w:hAnsi="Courier New" w:cs="Courier New" w:hint="default"/>
+      </w:rPr>
+    </w:lvl>
+    <w:lvl w:ilvl="8" w:tplc="04090005" w:tentative="1">
+      <w:start w:val="1"/>
+      <w:numFmt w:val="bullet"/>
+      <w:lvlText w:val=""/>
+      <w:lvlJc w:val="left"/>
+      <w:pPr>
+        <w:ind w:left="6120" w:hanging="360"/>
+      </w:pPr>
+      <w:rPr>
+        <w:rFonts w:ascii="Wingdings" w:hAnsi="Wingdings" w:hint="default"/>
+      </w:rPr>
+    </w:lvl>
+  </w:abstractNum>
+  <w:abstractNum w:abstractNumId="5" w15:restartNumberingAfterBreak="0">
+    <w:nsid w:val="60001D59"/>
+    <w:multiLevelType w:val="multilevel"/>
+    <w:tmpl w:val="EB9445E6"/>
+    <w:lvl w:ilvl="0">
+      <w:start w:val="1"/>
+      <w:numFmt w:val="decimal"/>
+      <w:lvlText w:val="%1."/>
+      <w:lvlJc w:val="left"/>
+      <w:pPr>
+        <w:ind w:left="720" w:hanging="360"/>
+      </w:pPr>
+      <w:rPr>
+        <w:rFonts w:hint="default"/>
+        <w:sz w:val="20"/>
+      </w:rPr>
+    </w:lvl>
+    <w:lvl w:ilvl="1" w:tentative="1">
+      <w:start w:val="1"/>
+      <w:numFmt w:val="bullet"/>
+      <w:lvlText w:val="o"/>
+      <w:lvlJc w:val="left"/>
+      <w:pPr>
+        <w:tabs>
+          <w:tab w:val="num" w:pos="1440"/>
+        </w:tabs>
+        <w:ind w:left="1440" w:hanging="360"/>
+      </w:pPr>
+      <w:rPr>
+        <w:rFonts w:ascii="Courier New" w:hAnsi="Courier New" w:hint="default"/>
+        <w:sz w:val="20"/>
+      </w:rPr>
+    </w:lvl>
+    <w:lvl w:ilvl="2" w:tentative="1">
+      <w:start w:val="1"/>
+      <w:numFmt w:val="bullet"/>
+      <w:lvlText w:val=""/>
+      <w:lvlJc w:val="left"/>
+      <w:pPr>
+        <w:tabs>
+          <w:tab w:val="num" w:pos="2160"/>
+        </w:tabs>
+        <w:ind w:left="2160" w:hanging="360"/>
+      </w:pPr>
+      <w:rPr>
+        <w:rFonts w:ascii="Wingdings" w:hAnsi="Wingdings" w:hint="default"/>
+        <w:sz w:val="20"/>
+      </w:rPr>
+    </w:lvl>
+    <w:lvl w:ilvl="3" w:tentative="1">
+      <w:start w:val="1"/>
+      <w:numFmt w:val="bullet"/>
+      <w:lvlText w:val=""/>
+      <w:lvlJc w:val="left"/>
+      <w:pPr>
+        <w:tabs>
+          <w:tab w:val="num" w:pos="2880"/>
+        </w:tabs>
+        <w:ind w:left="2880" w:hanging="360"/>
+      </w:pPr>
+      <w:rPr>
+        <w:rFonts w:ascii="Wingdings" w:hAnsi="Wingdings" w:hint="default"/>
+        <w:sz w:val="20"/>
+      </w:rPr>
+    </w:lvl>
+    <w:lvl w:ilvl="4" w:tentative="1">
+      <w:start w:val="1"/>
+      <w:numFmt w:val="bullet"/>
+      <w:lvlText w:val=""/>
+      <w:lvlJc w:val="left"/>
+      <w:pPr>
+        <w:tabs>
+          <w:tab w:val="num" w:pos="3600"/>
+        </w:tabs>
+        <w:ind w:left="3600" w:hanging="360"/>
+      </w:pPr>
+      <w:rPr>
+        <w:rFonts w:ascii="Wingdings" w:hAnsi="Wingdings" w:hint="default"/>
+        <w:sz w:val="20"/>
+      </w:rPr>
+    </w:lvl>
+    <w:lvl w:ilvl="5" w:tentative="1">
+      <w:start w:val="1"/>
+      <w:numFmt w:val="bullet"/>
+      <w:lvlText w:val=""/>
+      <w:lvlJc w:val="left"/>
+      <w:pPr>
+        <w:tabs>
+          <w:tab w:val="num" w:pos="4320"/>
+        </w:tabs>
+        <w:ind w:left="4320" w:hanging="360"/>
+      </w:pPr>
+      <w:rPr>
+        <w:rFonts w:ascii="Wingdings" w:hAnsi="Wingdings" w:hint="default"/>
+        <w:sz w:val="20"/>
+      </w:rPr>
+    </w:lvl>
+    <w:lvl w:ilvl="6" w:tentative="1">
+      <w:start w:val="1"/>
+      <w:numFmt w:val="bullet"/>
+      <w:lvlText w:val=""/>
+      <w:lvlJc w:val="left"/>
+      <w:pPr>
+        <w:tabs>
+          <w:tab w:val="num" w:pos="5040"/>
+        </w:tabs>
+        <w:ind w:left="5040" w:hanging="360"/>
+      </w:pPr>
+      <w:rPr>
+        <w:rFonts w:ascii="Wingdings" w:hAnsi="Wingdings" w:hint="default"/>
+        <w:sz w:val="20"/>
+      </w:rPr>
+    </w:lvl>
+    <w:lvl w:ilvl="7" w:tentative="1">
+      <w:start w:val="1"/>
+      <w:numFmt w:val="bullet"/>
+      <w:lvlText w:val=""/>
+      <w:lvlJc w:val="left"/>
+      <w:pPr>
+        <w:tabs>
+          <w:tab w:val="num" w:pos="5760"/>
+        </w:tabs>
+        <w:ind w:left="5760" w:hanging="360"/>
+      </w:pPr>
+      <w:rPr>
+        <w:rFonts w:ascii="Wingdings" w:hAnsi="Wingdings" w:hint="default"/>
+        <w:sz w:val="20"/>
+      </w:rPr>
+    </w:lvl>
+    <w:lvl w:ilvl="8" w:tentative="1">
+      <w:start w:val="1"/>
+      <w:numFmt w:val="bullet"/>
+      <w:lvlText w:val=""/>
+      <w:lvlJc w:val="left"/>
+      <w:pPr>
+        <w:tabs>
+          <w:tab w:val="num" w:pos="6480"/>
+        </w:tabs>
+        <w:ind w:left="6480" w:hanging="360"/>
+      </w:pPr>
+      <w:rPr>
+        <w:rFonts w:ascii="Wingdings" w:hAnsi="Wingdings" w:hint="default"/>
+        <w:sz w:val="20"/>
+      </w:rPr>
+    </w:lvl>
+  </w:abstractNum>
+  <w:abstractNum w:abstractNumId="6" w15:restartNumberingAfterBreak="0">
     <w:nsid w:val="63F6259F"/>
     <w:multiLevelType w:val="multilevel"/>
     <w:tmpl w:val="B3D0E39E"/>
@@ -1859,8 +2542,300 @@
       </w:rPr>
     </w:lvl>
   </w:abstractNum>
+  <w:abstractNum w:abstractNumId="7" w15:restartNumberingAfterBreak="0">
+    <w:nsid w:val="714D6524"/>
+    <w:multiLevelType w:val="multilevel"/>
+    <w:tmpl w:val="EB9445E6"/>
+    <w:lvl w:ilvl="0">
+      <w:start w:val="1"/>
+      <w:numFmt w:val="decimal"/>
+      <w:lvlText w:val="%1."/>
+      <w:lvlJc w:val="left"/>
+      <w:pPr>
+        <w:ind w:left="720" w:hanging="360"/>
+      </w:pPr>
+      <w:rPr>
+        <w:rFonts w:hint="default"/>
+        <w:sz w:val="20"/>
+      </w:rPr>
+    </w:lvl>
+    <w:lvl w:ilvl="1" w:tentative="1">
+      <w:start w:val="1"/>
+      <w:numFmt w:val="bullet"/>
+      <w:lvlText w:val="o"/>
+      <w:lvlJc w:val="left"/>
+      <w:pPr>
+        <w:tabs>
+          <w:tab w:val="num" w:pos="1440"/>
+        </w:tabs>
+        <w:ind w:left="1440" w:hanging="360"/>
+      </w:pPr>
+      <w:rPr>
+        <w:rFonts w:ascii="Courier New" w:hAnsi="Courier New" w:hint="default"/>
+        <w:sz w:val="20"/>
+      </w:rPr>
+    </w:lvl>
+    <w:lvl w:ilvl="2" w:tentative="1">
+      <w:start w:val="1"/>
+      <w:numFmt w:val="bullet"/>
+      <w:lvlText w:val=""/>
+      <w:lvlJc w:val="left"/>
+      <w:pPr>
+        <w:tabs>
+          <w:tab w:val="num" w:pos="2160"/>
+        </w:tabs>
+        <w:ind w:left="2160" w:hanging="360"/>
+      </w:pPr>
+      <w:rPr>
+        <w:rFonts w:ascii="Wingdings" w:hAnsi="Wingdings" w:hint="default"/>
+        <w:sz w:val="20"/>
+      </w:rPr>
+    </w:lvl>
+    <w:lvl w:ilvl="3" w:tentative="1">
+      <w:start w:val="1"/>
+      <w:numFmt w:val="bullet"/>
+      <w:lvlText w:val=""/>
+      <w:lvlJc w:val="left"/>
+      <w:pPr>
+        <w:tabs>
+          <w:tab w:val="num" w:pos="2880"/>
+        </w:tabs>
+        <w:ind w:left="2880" w:hanging="360"/>
+      </w:pPr>
+      <w:rPr>
+        <w:rFonts w:ascii="Wingdings" w:hAnsi="Wingdings" w:hint="default"/>
+        <w:sz w:val="20"/>
+      </w:rPr>
+    </w:lvl>
+    <w:lvl w:ilvl="4" w:tentative="1">
+      <w:start w:val="1"/>
+      <w:numFmt w:val="bullet"/>
+      <w:lvlText w:val=""/>
+      <w:lvlJc w:val="left"/>
+      <w:pPr>
+        <w:tabs>
+          <w:tab w:val="num" w:pos="3600"/>
+        </w:tabs>
+        <w:ind w:left="3600" w:hanging="360"/>
+      </w:pPr>
+      <w:rPr>
+        <w:rFonts w:ascii="Wingdings" w:hAnsi="Wingdings" w:hint="default"/>
+        <w:sz w:val="20"/>
+      </w:rPr>
+    </w:lvl>
+    <w:lvl w:ilvl="5" w:tentative="1">
+      <w:start w:val="1"/>
+      <w:numFmt w:val="bullet"/>
+      <w:lvlText w:val=""/>
+      <w:lvlJc w:val="left"/>
+      <w:pPr>
+        <w:tabs>
+          <w:tab w:val="num" w:pos="4320"/>
+        </w:tabs>
+        <w:ind w:left="4320" w:hanging="360"/>
+      </w:pPr>
+      <w:rPr>
+        <w:rFonts w:ascii="Wingdings" w:hAnsi="Wingdings" w:hint="default"/>
+        <w:sz w:val="20"/>
+      </w:rPr>
+    </w:lvl>
+    <w:lvl w:ilvl="6" w:tentative="1">
+      <w:start w:val="1"/>
+      <w:numFmt w:val="bullet"/>
+      <w:lvlText w:val=""/>
+      <w:lvlJc w:val="left"/>
+      <w:pPr>
+        <w:tabs>
+          <w:tab w:val="num" w:pos="5040"/>
+        </w:tabs>
+        <w:ind w:left="5040" w:hanging="360"/>
+      </w:pPr>
+      <w:rPr>
+        <w:rFonts w:ascii="Wingdings" w:hAnsi="Wingdings" w:hint="default"/>
+        <w:sz w:val="20"/>
+      </w:rPr>
+    </w:lvl>
+    <w:lvl w:ilvl="7" w:tentative="1">
+      <w:start w:val="1"/>
+      <w:numFmt w:val="bullet"/>
+      <w:lvlText w:val=""/>
+      <w:lvlJc w:val="left"/>
+      <w:pPr>
+        <w:tabs>
+          <w:tab w:val="num" w:pos="5760"/>
+        </w:tabs>
+        <w:ind w:left="5760" w:hanging="360"/>
+      </w:pPr>
+      <w:rPr>
+        <w:rFonts w:ascii="Wingdings" w:hAnsi="Wingdings" w:hint="default"/>
+        <w:sz w:val="20"/>
+      </w:rPr>
+    </w:lvl>
+    <w:lvl w:ilvl="8" w:tentative="1">
+      <w:start w:val="1"/>
+      <w:numFmt w:val="bullet"/>
+      <w:lvlText w:val=""/>
+      <w:lvlJc w:val="left"/>
+      <w:pPr>
+        <w:tabs>
+          <w:tab w:val="num" w:pos="6480"/>
+        </w:tabs>
+        <w:ind w:left="6480" w:hanging="360"/>
+      </w:pPr>
+      <w:rPr>
+        <w:rFonts w:ascii="Wingdings" w:hAnsi="Wingdings" w:hint="default"/>
+        <w:sz w:val="20"/>
+      </w:rPr>
+    </w:lvl>
+  </w:abstractNum>
+  <w:abstractNum w:abstractNumId="8" w15:restartNumberingAfterBreak="0">
+    <w:nsid w:val="78760C29"/>
+    <w:multiLevelType w:val="multilevel"/>
+    <w:tmpl w:val="EB9445E6"/>
+    <w:lvl w:ilvl="0">
+      <w:start w:val="1"/>
+      <w:numFmt w:val="decimal"/>
+      <w:lvlText w:val="%1."/>
+      <w:lvlJc w:val="left"/>
+      <w:pPr>
+        <w:ind w:left="720" w:hanging="360"/>
+      </w:pPr>
+      <w:rPr>
+        <w:rFonts w:hint="default"/>
+        <w:sz w:val="20"/>
+      </w:rPr>
+    </w:lvl>
+    <w:lvl w:ilvl="1" w:tentative="1">
+      <w:start w:val="1"/>
+      <w:numFmt w:val="bullet"/>
+      <w:lvlText w:val="o"/>
+      <w:lvlJc w:val="left"/>
+      <w:pPr>
+        <w:tabs>
+          <w:tab w:val="num" w:pos="1440"/>
+        </w:tabs>
+        <w:ind w:left="1440" w:hanging="360"/>
+      </w:pPr>
+      <w:rPr>
+        <w:rFonts w:ascii="Courier New" w:hAnsi="Courier New" w:hint="default"/>
+        <w:sz w:val="20"/>
+      </w:rPr>
+    </w:lvl>
+    <w:lvl w:ilvl="2" w:tentative="1">
+      <w:start w:val="1"/>
+      <w:numFmt w:val="bullet"/>
+      <w:lvlText w:val=""/>
+      <w:lvlJc w:val="left"/>
+      <w:pPr>
+        <w:tabs>
+          <w:tab w:val="num" w:pos="2160"/>
+        </w:tabs>
+        <w:ind w:left="2160" w:hanging="360"/>
+      </w:pPr>
+      <w:rPr>
+        <w:rFonts w:ascii="Wingdings" w:hAnsi="Wingdings" w:hint="default"/>
+        <w:sz w:val="20"/>
+      </w:rPr>
+    </w:lvl>
+    <w:lvl w:ilvl="3" w:tentative="1">
+      <w:start w:val="1"/>
+      <w:numFmt w:val="bullet"/>
+      <w:lvlText w:val=""/>
+      <w:lvlJc w:val="left"/>
+      <w:pPr>
+        <w:tabs>
+          <w:tab w:val="num" w:pos="2880"/>
+        </w:tabs>
+        <w:ind w:left="2880" w:hanging="360"/>
+      </w:pPr>
+      <w:rPr>
+        <w:rFonts w:ascii="Wingdings" w:hAnsi="Wingdings" w:hint="default"/>
+        <w:sz w:val="20"/>
+      </w:rPr>
+    </w:lvl>
+    <w:lvl w:ilvl="4" w:tentative="1">
+      <w:start w:val="1"/>
+      <w:numFmt w:val="bullet"/>
+      <w:lvlText w:val=""/>
+      <w:lvlJc w:val="left"/>
+      <w:pPr>
+        <w:tabs>
+          <w:tab w:val="num" w:pos="3600"/>
+        </w:tabs>
+        <w:ind w:left="3600" w:hanging="360"/>
+      </w:pPr>
+      <w:rPr>
+        <w:rFonts w:ascii="Wingdings" w:hAnsi="Wingdings" w:hint="default"/>
+        <w:sz w:val="20"/>
+      </w:rPr>
+    </w:lvl>
+    <w:lvl w:ilvl="5" w:tentative="1">
+      <w:start w:val="1"/>
+      <w:numFmt w:val="bullet"/>
+      <w:lvlText w:val=""/>
+      <w:lvlJc w:val="left"/>
+      <w:pPr>
+        <w:tabs>
+          <w:tab w:val="num" w:pos="4320"/>
+        </w:tabs>
+        <w:ind w:left="4320" w:hanging="360"/>
+      </w:pPr>
+      <w:rPr>
+        <w:rFonts w:ascii="Wingdings" w:hAnsi="Wingdings" w:hint="default"/>
+        <w:sz w:val="20"/>
+      </w:rPr>
+    </w:lvl>
+    <w:lvl w:ilvl="6" w:tentative="1">
+      <w:start w:val="1"/>
+      <w:numFmt w:val="bullet"/>
+      <w:lvlText w:val=""/>
+      <w:lvlJc w:val="left"/>
+      <w:pPr>
+        <w:tabs>
+          <w:tab w:val="num" w:pos="5040"/>
+        </w:tabs>
+        <w:ind w:left="5040" w:hanging="360"/>
+      </w:pPr>
+      <w:rPr>
+        <w:rFonts w:ascii="Wingdings" w:hAnsi="Wingdings" w:hint="default"/>
+        <w:sz w:val="20"/>
+      </w:rPr>
+    </w:lvl>
+    <w:lvl w:ilvl="7" w:tentative="1">
+      <w:start w:val="1"/>
+      <w:numFmt w:val="bullet"/>
+      <w:lvlText w:val=""/>
+      <w:lvlJc w:val="left"/>
+      <w:pPr>
+        <w:tabs>
+          <w:tab w:val="num" w:pos="5760"/>
+        </w:tabs>
+        <w:ind w:left="5760" w:hanging="360"/>
+      </w:pPr>
+      <w:rPr>
+        <w:rFonts w:ascii="Wingdings" w:hAnsi="Wingdings" w:hint="default"/>
+        <w:sz w:val="20"/>
+      </w:rPr>
+    </w:lvl>
+    <w:lvl w:ilvl="8" w:tentative="1">
+      <w:start w:val="1"/>
+      <w:numFmt w:val="bullet"/>
+      <w:lvlText w:val=""/>
+      <w:lvlJc w:val="left"/>
+      <w:pPr>
+        <w:tabs>
+          <w:tab w:val="num" w:pos="6480"/>
+        </w:tabs>
+        <w:ind w:left="6480" w:hanging="360"/>
+      </w:pPr>
+      <w:rPr>
+        <w:rFonts w:ascii="Wingdings" w:hAnsi="Wingdings" w:hint="default"/>
+        <w:sz w:val="20"/>
+      </w:rPr>
+    </w:lvl>
+  </w:abstractNum>
   <w:num w:numId="1" w16cid:durableId="1957321905">
-    <w:abstractNumId w:val="3"/>
+    <w:abstractNumId w:val="6"/>
   </w:num>
   <w:num w:numId="2" w16cid:durableId="522549529">
     <w:abstractNumId w:val="1"/>
@@ -1870,6 +2845,21 @@
   </w:num>
   <w:num w:numId="4" w16cid:durableId="1502621003">
     <w:abstractNumId w:val="2"/>
+  </w:num>
+  <w:num w:numId="5" w16cid:durableId="1313295890">
+    <w:abstractNumId w:val="3"/>
+  </w:num>
+  <w:num w:numId="6" w16cid:durableId="521095809">
+    <w:abstractNumId w:val="7"/>
+  </w:num>
+  <w:num w:numId="7" w16cid:durableId="1489055321">
+    <w:abstractNumId w:val="8"/>
+  </w:num>
+  <w:num w:numId="8" w16cid:durableId="1517425410">
+    <w:abstractNumId w:val="5"/>
+  </w:num>
+  <w:num w:numId="9" w16cid:durableId="198397375">
+    <w:abstractNumId w:val="4"/>
   </w:num>
 </w:numbering>
 </file>
@@ -2302,7 +3292,6 @@
     <w:next w:val="Normal"/>
     <w:link w:val="Heading2Char"/>
     <w:uiPriority w:val="9"/>
-    <w:semiHidden/>
     <w:unhideWhenUsed/>
     <w:qFormat/>
     <w:rsid w:val="00BA76AE"/>
@@ -2518,7 +3507,6 @@
     <w:basedOn w:val="DefaultParagraphFont"/>
     <w:link w:val="Heading2"/>
     <w:uiPriority w:val="9"/>
-    <w:semiHidden/>
     <w:rsid w:val="00BA76AE"/>
     <w:rPr>
       <w:rFonts w:asciiTheme="majorHAnsi" w:eastAsiaTheme="majorEastAsia" w:hAnsiTheme="majorHAnsi" w:cstheme="majorBidi"/>
@@ -2857,6 +3845,17 @@
     <w:name w:val="citation-206"/>
     <w:basedOn w:val="DefaultParagraphFont"/>
     <w:rsid w:val="00BA76AE"/>
+  </w:style>
+  <w:style w:type="character" w:styleId="Strong">
+    <w:name w:val="Strong"/>
+    <w:basedOn w:val="DefaultParagraphFont"/>
+    <w:uiPriority w:val="22"/>
+    <w:qFormat/>
+    <w:rsid w:val="0084638F"/>
+    <w:rPr>
+      <w:b/>
+      <w:bCs/>
+    </w:rPr>
   </w:style>
 </w:styles>
 </file>

</xml_diff>